<commit_message>
Updated plottools to property inspector
</commit_message>
<xml_diff>
--- a/Matlab installation instructions with git.docx
+++ b/Matlab installation instructions with git.docx
@@ -1,6 +1,6 @@
 
 <file path=word/document.xml><?xml version="1.0" encoding="utf-8"?>
-<w:document xmlns:wpc="http://schemas.microsoft.com/office/word/2010/wordprocessingCanvas" xmlns:cx="http://schemas.microsoft.com/office/drawing/2014/chartex" xmlns:cx1="http://schemas.microsoft.com/office/drawing/2015/9/8/chartex" xmlns:cx2="http://schemas.microsoft.com/office/drawing/2015/10/21/chartex" xmlns:cx3="http://schemas.microsoft.com/office/drawing/2016/5/9/chartex" xmlns:cx4="http://schemas.microsoft.com/office/drawing/2016/5/10/chartex" xmlns:cx5="http://schemas.microsoft.com/office/drawing/2016/5/11/chartex" xmlns:cx6="http://schemas.microsoft.com/office/drawing/2016/5/12/chartex" xmlns:cx7="http://schemas.microsoft.com/office/drawing/2016/5/13/chartex" xmlns:cx8="http://schemas.microsoft.com/office/drawing/2016/5/14/chartex" xmlns:mc="http://schemas.openxmlformats.org/markup-compatibility/2006" xmlns:aink="http://schemas.microsoft.com/office/drawing/2016/ink" xmlns:am3d="http://schemas.microsoft.com/office/drawing/2017/model3d" xmlns:o="urn:schemas-microsoft-com:office:office" xmlns:oel="http://schemas.microsoft.com/office/2019/extlst" xmlns:r="http://schemas.openxmlformats.org/officeDocument/2006/relationships" xmlns:m="http://schemas.openxmlformats.org/officeDocument/2006/math" xmlns:v="urn:schemas-microsoft-com:vml" xmlns:wp14="http://schemas.microsoft.com/office/word/2010/wordprocessingDrawing" xmlns:wp="http://schemas.openxmlformats.org/drawingml/2006/wordprocessingDrawing" xmlns:w10="urn:schemas-microsoft-com:office:word" xmlns:w="http://schemas.openxmlformats.org/wordprocessingml/2006/main" xmlns:w14="http://schemas.microsoft.com/office/word/2010/wordml" xmlns:w15="http://schemas.microsoft.com/office/word/2012/wordml" xmlns:w16cex="http://schemas.microsoft.com/office/word/2018/wordml/cex" xmlns:w16cid="http://schemas.microsoft.com/office/word/2016/wordml/cid" xmlns:w16="http://schemas.microsoft.com/office/word/2018/wordml" xmlns:w16sdtdh="http://schemas.microsoft.com/office/word/2020/wordml/sdtdatahash" xmlns:w16se="http://schemas.microsoft.com/office/word/2015/wordml/symex" xmlns:wpg="http://schemas.microsoft.com/office/word/2010/wordprocessingGroup" xmlns:wpi="http://schemas.microsoft.com/office/word/2010/wordprocessingInk" xmlns:wne="http://schemas.microsoft.com/office/word/2006/wordml" xmlns:wps="http://schemas.microsoft.com/office/word/2010/wordprocessingShape" mc:Ignorable="w14 w15 w16se w16cid w16 w16cex w16sdtdh wp14">
+<w:document xmlns:wpc="http://schemas.microsoft.com/office/word/2010/wordprocessingCanvas" xmlns:cx="http://schemas.microsoft.com/office/drawing/2014/chartex" xmlns:cx1="http://schemas.microsoft.com/office/drawing/2015/9/8/chartex" xmlns:cx2="http://schemas.microsoft.com/office/drawing/2015/10/21/chartex" xmlns:cx3="http://schemas.microsoft.com/office/drawing/2016/5/9/chartex" xmlns:cx4="http://schemas.microsoft.com/office/drawing/2016/5/10/chartex" xmlns:cx5="http://schemas.microsoft.com/office/drawing/2016/5/11/chartex" xmlns:cx6="http://schemas.microsoft.com/office/drawing/2016/5/12/chartex" xmlns:cx7="http://schemas.microsoft.com/office/drawing/2016/5/13/chartex" xmlns:cx8="http://schemas.microsoft.com/office/drawing/2016/5/14/chartex" xmlns:mc="http://schemas.openxmlformats.org/markup-compatibility/2006" xmlns:aink="http://schemas.microsoft.com/office/drawing/2016/ink" xmlns:am3d="http://schemas.microsoft.com/office/drawing/2017/model3d" xmlns:o="urn:schemas-microsoft-com:office:office" xmlns:oel="http://schemas.microsoft.com/office/2019/extlst" xmlns:r="http://schemas.openxmlformats.org/officeDocument/2006/relationships" xmlns:m="http://schemas.openxmlformats.org/officeDocument/2006/math" xmlns:v="urn:schemas-microsoft-com:vml" xmlns:wp14="http://schemas.microsoft.com/office/word/2010/wordprocessingDrawing" xmlns:wp="http://schemas.openxmlformats.org/drawingml/2006/wordprocessingDrawing" xmlns:w10="urn:schemas-microsoft-com:office:word" xmlns:w="http://schemas.openxmlformats.org/wordprocessingml/2006/main" xmlns:w14="http://schemas.microsoft.com/office/word/2010/wordml" xmlns:w15="http://schemas.microsoft.com/office/word/2012/wordml" xmlns:w16cex="http://schemas.microsoft.com/office/word/2018/wordml/cex" xmlns:w16cid="http://schemas.microsoft.com/office/word/2016/wordml/cid" xmlns:w16="http://schemas.microsoft.com/office/word/2018/wordml" xmlns:w16du="http://schemas.microsoft.com/office/word/2023/wordml/word16du" xmlns:w16sdtdh="http://schemas.microsoft.com/office/word/2020/wordml/sdtdatahash" xmlns:w16se="http://schemas.microsoft.com/office/word/2015/wordml/symex" xmlns:wpg="http://schemas.microsoft.com/office/word/2010/wordprocessingGroup" xmlns:wpi="http://schemas.microsoft.com/office/word/2010/wordprocessingInk" xmlns:wne="http://schemas.microsoft.com/office/word/2006/wordml" xmlns:wps="http://schemas.microsoft.com/office/word/2010/wordprocessingShape" mc:Ignorable="w14 w15 w16se w16cid w16 w16cex w16sdtdh wp14">
   <w:body>
     <w:p>
       <w:r>
@@ -8,11 +8,18 @@
       </w:r>
     </w:p>
     <w:p>
+      <w:pPr>
+        <w:rPr>
+          <w:rFonts w:ascii="Arial" w:hAnsi="Arial" w:cs="Arial"/>
+          <w:sz w:val="20"/>
+          <w:szCs w:val="20"/>
+        </w:rPr>
+      </w:pPr>
       <w:r>
         <w:t xml:space="preserve">It is now </w:t>
       </w:r>
       <w:r>
-        <w:t>about</w:t>
+        <w:t>less than</w:t>
       </w:r>
       <w:r>
         <w:t xml:space="preserve"> </w:t>
@@ -42,20 +49,9 @@
         <w:r>
           <w:rPr>
             <w:rStyle w:val="Hyperlink"/>
+            <w:rFonts w:ascii="Calibri" w:hAnsi="Calibri"/>
           </w:rPr>
-          <w:t>https://moodle.nottingham.ac.uk/course/v</w:t>
-        </w:r>
-        <w:r>
-          <w:rPr>
-            <w:rStyle w:val="Hyperlink"/>
-          </w:rPr>
-          <w:t>i</w:t>
-        </w:r>
-        <w:r>
-          <w:rPr>
-            <w:rStyle w:val="Hyperlink"/>
-          </w:rPr>
-          <w:t>ew.php?id=141698</w:t>
+          <w:t>Introduction to MATLAB for Engineers</w:t>
         </w:r>
       </w:hyperlink>
       <w:r>
@@ -127,15 +123,9 @@
       </w:r>
     </w:p>
     <w:p>
-      <w:r>
-        <w:t xml:space="preserve">This is a ‘bring your own device’ course so, </w:t>
-      </w:r>
       <w:proofErr w:type="gramStart"/>
       <w:r>
-        <w:t>i</w:t>
-      </w:r>
-      <w:r>
-        <w:t>n order to</w:t>
+        <w:t>In order to</w:t>
       </w:r>
       <w:proofErr w:type="gramEnd"/>
       <w:r>
@@ -195,19 +185,7 @@
           <w:rPr>
             <w:rStyle w:val="Hyperlink"/>
           </w:rPr>
-          <w:t>https://workspace.nottingham.ac.uk/display/So</w:t>
-        </w:r>
-        <w:r>
-          <w:rPr>
-            <w:rStyle w:val="Hyperlink"/>
-          </w:rPr>
-          <w:t>f</w:t>
-        </w:r>
-        <w:r>
-          <w:rPr>
-            <w:rStyle w:val="Hyperlink"/>
-          </w:rPr>
-          <w:t>tware/Matlab</w:t>
+          <w:t>https://workspace.nottingham.ac.uk/display/Software/Matlab</w:t>
         </w:r>
       </w:hyperlink>
     </w:p>
@@ -229,80 +207,32 @@
     </w:p>
     <w:p>
       <w:r>
-        <w:t xml:space="preserve">Download and install git from here: </w:t>
+        <w:t>Instructions for installing Git are given here:</w:t>
+      </w:r>
+    </w:p>
+    <w:p>
+      <w:pPr>
+        <w:rPr>
+          <w:rStyle w:val="Hyperlink"/>
+          <w:rFonts w:ascii="Calibri" w:hAnsi="Calibri"/>
+        </w:rPr>
+      </w:pPr>
+      <w:r>
+        <w:rPr>
+          <w:rFonts w:ascii="Calibri" w:hAnsi="Calibri"/>
+          <w:color w:val="1F497D"/>
+        </w:rPr>
+        <w:t xml:space="preserve"> </w:t>
       </w:r>
       <w:hyperlink r:id="rId6" w:history="1">
-        <w:r>
-          <w:rPr>
-            <w:rStyle w:val="Hyperlink"/>
-          </w:rPr>
-          <w:t>https://git-scm.</w:t>
-        </w:r>
-        <w:r>
-          <w:rPr>
-            <w:rStyle w:val="Hyperlink"/>
-          </w:rPr>
-          <w:t>c</w:t>
-        </w:r>
-        <w:r>
-          <w:rPr>
-            <w:rStyle w:val="Hyperlink"/>
-          </w:rPr>
-          <w:t>om/downloads</w:t>
-        </w:r>
-      </w:hyperlink>
-    </w:p>
-    <w:p>
-      <w:pPr>
-        <w:rPr>
-          <w:rStyle w:val="Hyperlink"/>
-          <w:rFonts w:ascii="Calibri" w:hAnsi="Calibri"/>
-        </w:rPr>
-      </w:pPr>
-      <w:r>
-        <w:t>There is a little setup required, the important things are your name and email address in the config file (use your university email address).</w:t>
-      </w:r>
-      <w:r>
-        <w:t xml:space="preserve"> See the ‘Your Identity’ section here:</w:t>
-      </w:r>
-    </w:p>
-    <w:p>
-      <w:pPr>
-        <w:rPr>
-          <w:rStyle w:val="Hyperlink"/>
-          <w:rFonts w:ascii="Calibri" w:hAnsi="Calibri"/>
-        </w:rPr>
-      </w:pPr>
-      <w:hyperlink r:id="rId7" w:history="1">
         <w:r>
           <w:rPr>
             <w:rStyle w:val="Hyperlink"/>
             <w:rFonts w:ascii="Calibri" w:hAnsi="Calibri"/>
           </w:rPr>
-          <w:t>https://git-scm.com/book/en/v2/Getting-St</w:t>
-        </w:r>
-        <w:r>
-          <w:rPr>
-            <w:rStyle w:val="Hyperlink"/>
-            <w:rFonts w:ascii="Calibri" w:hAnsi="Calibri"/>
-          </w:rPr>
-          <w:t>a</w:t>
-        </w:r>
-        <w:r>
-          <w:rPr>
-            <w:rStyle w:val="Hyperlink"/>
-            <w:rFonts w:ascii="Calibri" w:hAnsi="Calibri"/>
-          </w:rPr>
-          <w:t>rted-First-Time-Git-Setup</w:t>
+          <w:t>http://www.mathworks.com/help/matlab/matlab_prog/set-up-git-source-control.html</w:t>
         </w:r>
       </w:hyperlink>
-      <w:r>
-        <w:rPr>
-          <w:rStyle w:val="Hyperlink"/>
-          <w:rFonts w:ascii="Calibri" w:hAnsi="Calibri"/>
-        </w:rPr>
-        <w:t xml:space="preserve"> </w:t>
-      </w:r>
     </w:p>
     <w:p>
       <w:pPr>
@@ -337,7 +267,7 @@
         </w:rPr>
         <w:t xml:space="preserve">Sign up for a GitHub account here: </w:t>
       </w:r>
-      <w:hyperlink r:id="rId8" w:history="1">
+      <w:hyperlink r:id="rId7" w:history="1">
         <w:r>
           <w:rPr>
             <w:rStyle w:val="Hyperlink"/>
@@ -346,59 +276,51 @@
           <w:t>https://github.com</w:t>
         </w:r>
       </w:hyperlink>
-      <w:r>
-        <w:rPr>
-          <w:rStyle w:val="Hyperlink"/>
-          <w:rFonts w:ascii="Calibri" w:hAnsi="Calibri"/>
-          <w:u w:val="none"/>
-        </w:rPr>
-        <w:t xml:space="preserve">  </w:t>
-      </w:r>
-      <w:r>
-        <w:rPr>
-          <w:rStyle w:val="Hyperlink"/>
-          <w:rFonts w:ascii="Calibri" w:hAnsi="Calibri"/>
-          <w:color w:val="auto"/>
-          <w:u w:val="none"/>
-        </w:rPr>
-        <w:t>If you use your university email address to sign up then you will be able to have free private repositories (</w:t>
-      </w:r>
-      <w:proofErr w:type="spellStart"/>
+    </w:p>
+    <w:p>
+      <w:pPr>
+        <w:rPr>
+          <w:rFonts w:ascii="Calibri" w:hAnsi="Calibri"/>
+          <w:color w:val="000000" w:themeColor="text1"/>
+        </w:rPr>
+      </w:pPr>
+      <w:r>
+        <w:rPr>
+          <w:rFonts w:ascii="Calibri" w:hAnsi="Calibri"/>
+          <w:color w:val="000000" w:themeColor="text1"/>
+        </w:rPr>
+        <w:t xml:space="preserve">Please could you make sure that your laptop is fully charged on arrival as the course is fully booked and there are insufficient sockets for all attendees to plug in devices </w:t>
+      </w:r>
       <w:proofErr w:type="gramStart"/>
       <w:r>
         <w:rPr>
-          <w:rStyle w:val="Hyperlink"/>
-          <w:rFonts w:ascii="Calibri" w:hAnsi="Calibri"/>
-          <w:color w:val="auto"/>
-          <w:u w:val="none"/>
-        </w:rPr>
-        <w:t>ie</w:t>
-      </w:r>
-      <w:proofErr w:type="spellEnd"/>
+          <w:rFonts w:ascii="Calibri" w:hAnsi="Calibri"/>
+          <w:color w:val="000000" w:themeColor="text1"/>
+        </w:rPr>
+        <w:t>all of</w:t>
+      </w:r>
       <w:proofErr w:type="gramEnd"/>
       <w:r>
         <w:rPr>
-          <w:rStyle w:val="Hyperlink"/>
-          <w:rFonts w:ascii="Calibri" w:hAnsi="Calibri"/>
-          <w:color w:val="auto"/>
-          <w:u w:val="none"/>
-        </w:rPr>
-        <w:t xml:space="preserve"> you can store your research code without others being able to see it).</w:t>
-      </w:r>
-    </w:p>
-    <w:p>
-      <w:pPr>
-        <w:rPr>
-          <w:rFonts w:ascii="Calibri" w:hAnsi="Calibri"/>
-          <w:color w:val="000000" w:themeColor="text1"/>
-        </w:rPr>
-      </w:pPr>
-      <w:r>
-        <w:rPr>
-          <w:rFonts w:ascii="Calibri" w:hAnsi="Calibri"/>
-          <w:color w:val="000000" w:themeColor="text1"/>
-        </w:rPr>
-        <w:t xml:space="preserve">Please could you make sure that your laptop is fully charged on arrival as there are insufficient sockets for all attendees to plug in devices </w:t>
+          <w:rFonts w:ascii="Calibri" w:hAnsi="Calibri"/>
+          <w:color w:val="000000" w:themeColor="text1"/>
+        </w:rPr>
+        <w:t xml:space="preserve"> the time. </w:t>
+      </w:r>
+    </w:p>
+    <w:p>
+      <w:pPr>
+        <w:rPr>
+          <w:rFonts w:ascii="Calibri" w:hAnsi="Calibri"/>
+          <w:color w:val="000000" w:themeColor="text1"/>
+        </w:rPr>
+      </w:pPr>
+      <w:r>
+        <w:rPr>
+          <w:rFonts w:ascii="Calibri" w:hAnsi="Calibri"/>
+          <w:color w:val="000000" w:themeColor="text1"/>
+        </w:rPr>
+        <w:t xml:space="preserve">Looking forward to seeing you on the </w:t>
       </w:r>
       <w:proofErr w:type="gramStart"/>
       <w:r>
@@ -406,7 +328,7 @@
           <w:rFonts w:ascii="Calibri" w:hAnsi="Calibri"/>
           <w:color w:val="000000" w:themeColor="text1"/>
         </w:rPr>
-        <w:t>all of</w:t>
+        <w:t>2nd</w:t>
       </w:r>
       <w:proofErr w:type="gramEnd"/>
       <w:r>
@@ -414,53 +336,7 @@
           <w:rFonts w:ascii="Calibri" w:hAnsi="Calibri"/>
           <w:color w:val="000000" w:themeColor="text1"/>
         </w:rPr>
-        <w:t xml:space="preserve"> the time. </w:t>
-      </w:r>
-    </w:p>
-    <w:p>
-      <w:pPr>
-        <w:rPr>
-          <w:rFonts w:ascii="Calibri" w:hAnsi="Calibri"/>
-          <w:color w:val="000000" w:themeColor="text1"/>
-        </w:rPr>
-      </w:pPr>
-      <w:r>
-        <w:rPr>
-          <w:rFonts w:ascii="Calibri" w:hAnsi="Calibri"/>
-          <w:color w:val="000000" w:themeColor="text1"/>
-        </w:rPr>
-        <w:t xml:space="preserve">Looking forward to seeing you on the </w:t>
-      </w:r>
-      <w:proofErr w:type="gramStart"/>
-      <w:r>
-        <w:rPr>
-          <w:rFonts w:ascii="Calibri" w:hAnsi="Calibri"/>
-          <w:color w:val="000000" w:themeColor="text1"/>
-        </w:rPr>
-        <w:t>10</w:t>
-      </w:r>
-      <w:r>
-        <w:rPr>
-          <w:rFonts w:ascii="Calibri" w:hAnsi="Calibri"/>
-          <w:color w:val="000000" w:themeColor="text1"/>
-          <w:vertAlign w:val="superscript"/>
-        </w:rPr>
-        <w:t>th</w:t>
-      </w:r>
-      <w:proofErr w:type="gramEnd"/>
-      <w:r>
-        <w:rPr>
-          <w:rFonts w:ascii="Calibri" w:hAnsi="Calibri"/>
-          <w:color w:val="000000" w:themeColor="text1"/>
-        </w:rPr>
-        <w:t xml:space="preserve"> January</w:t>
-      </w:r>
-      <w:r>
-        <w:rPr>
-          <w:rFonts w:ascii="Calibri" w:hAnsi="Calibri"/>
-          <w:color w:val="000000" w:themeColor="text1"/>
-        </w:rPr>
-        <w:t>.</w:t>
+        <w:t xml:space="preserve"> May.</w:t>
       </w:r>
     </w:p>
     <w:p>
@@ -491,13 +367,6 @@
           <w:color w:val="000000" w:themeColor="text1"/>
         </w:rPr>
         <w:t>Louise</w:t>
-      </w:r>
-      <w:r>
-        <w:rPr>
-          <w:rFonts w:ascii="Calibri" w:hAnsi="Calibri"/>
-          <w:color w:val="000000" w:themeColor="text1"/>
-        </w:rPr>
-        <w:t xml:space="preserve"> Brown</w:t>
       </w:r>
     </w:p>
     <w:p>
@@ -988,7 +857,7 @@
     <w:uiPriority w:val="99"/>
     <w:semiHidden/>
     <w:unhideWhenUsed/>
-    <w:rsid w:val="00564EA5"/>
+    <w:rsid w:val="0065534B"/>
     <w:rPr>
       <w:color w:val="605E5C"/>
       <w:shd w:val="clear" w:color="auto" w:fill="E1DFDD"/>

</xml_diff>

<commit_message>
Updated course files for May 2024
</commit_message>
<xml_diff>
--- a/Matlab installation instructions with git.docx
+++ b/Matlab installation instructions with git.docx
@@ -1,6 +1,6 @@
 
 <file path=word/document.xml><?xml version="1.0" encoding="utf-8"?>
-<w:document xmlns:wpc="http://schemas.microsoft.com/office/word/2010/wordprocessingCanvas" xmlns:cx="http://schemas.microsoft.com/office/drawing/2014/chartex" xmlns:cx1="http://schemas.microsoft.com/office/drawing/2015/9/8/chartex" xmlns:cx2="http://schemas.microsoft.com/office/drawing/2015/10/21/chartex" xmlns:cx3="http://schemas.microsoft.com/office/drawing/2016/5/9/chartex" xmlns:cx4="http://schemas.microsoft.com/office/drawing/2016/5/10/chartex" xmlns:cx5="http://schemas.microsoft.com/office/drawing/2016/5/11/chartex" xmlns:cx6="http://schemas.microsoft.com/office/drawing/2016/5/12/chartex" xmlns:cx7="http://schemas.microsoft.com/office/drawing/2016/5/13/chartex" xmlns:cx8="http://schemas.microsoft.com/office/drawing/2016/5/14/chartex" xmlns:mc="http://schemas.openxmlformats.org/markup-compatibility/2006" xmlns:aink="http://schemas.microsoft.com/office/drawing/2016/ink" xmlns:am3d="http://schemas.microsoft.com/office/drawing/2017/model3d" xmlns:o="urn:schemas-microsoft-com:office:office" xmlns:oel="http://schemas.microsoft.com/office/2019/extlst" xmlns:r="http://schemas.openxmlformats.org/officeDocument/2006/relationships" xmlns:m="http://schemas.openxmlformats.org/officeDocument/2006/math" xmlns:v="urn:schemas-microsoft-com:vml" xmlns:wp14="http://schemas.microsoft.com/office/word/2010/wordprocessingDrawing" xmlns:wp="http://schemas.openxmlformats.org/drawingml/2006/wordprocessingDrawing" xmlns:w10="urn:schemas-microsoft-com:office:word" xmlns:w="http://schemas.openxmlformats.org/wordprocessingml/2006/main" xmlns:w14="http://schemas.microsoft.com/office/word/2010/wordml" xmlns:w15="http://schemas.microsoft.com/office/word/2012/wordml" xmlns:w16cex="http://schemas.microsoft.com/office/word/2018/wordml/cex" xmlns:w16cid="http://schemas.microsoft.com/office/word/2016/wordml/cid" xmlns:w16="http://schemas.microsoft.com/office/word/2018/wordml" xmlns:w16du="http://schemas.microsoft.com/office/word/2023/wordml/word16du" xmlns:w16sdtdh="http://schemas.microsoft.com/office/word/2020/wordml/sdtdatahash" xmlns:w16se="http://schemas.microsoft.com/office/word/2015/wordml/symex" xmlns:wpg="http://schemas.microsoft.com/office/word/2010/wordprocessingGroup" xmlns:wpi="http://schemas.microsoft.com/office/word/2010/wordprocessingInk" xmlns:wne="http://schemas.microsoft.com/office/word/2006/wordml" xmlns:wps="http://schemas.microsoft.com/office/word/2010/wordprocessingShape" mc:Ignorable="w14 w15 w16se w16cid w16 w16cex w16sdtdh wp14">
+<w:document xmlns:wpc="http://schemas.microsoft.com/office/word/2010/wordprocessingCanvas" xmlns:cx="http://schemas.microsoft.com/office/drawing/2014/chartex" xmlns:cx1="http://schemas.microsoft.com/office/drawing/2015/9/8/chartex" xmlns:cx2="http://schemas.microsoft.com/office/drawing/2015/10/21/chartex" xmlns:cx3="http://schemas.microsoft.com/office/drawing/2016/5/9/chartex" xmlns:cx4="http://schemas.microsoft.com/office/drawing/2016/5/10/chartex" xmlns:cx5="http://schemas.microsoft.com/office/drawing/2016/5/11/chartex" xmlns:cx6="http://schemas.microsoft.com/office/drawing/2016/5/12/chartex" xmlns:cx7="http://schemas.microsoft.com/office/drawing/2016/5/13/chartex" xmlns:cx8="http://schemas.microsoft.com/office/drawing/2016/5/14/chartex" xmlns:mc="http://schemas.openxmlformats.org/markup-compatibility/2006" xmlns:aink="http://schemas.microsoft.com/office/drawing/2016/ink" xmlns:am3d="http://schemas.microsoft.com/office/drawing/2017/model3d" xmlns:o="urn:schemas-microsoft-com:office:office" xmlns:oel="http://schemas.microsoft.com/office/2019/extlst" xmlns:r="http://schemas.openxmlformats.org/officeDocument/2006/relationships" xmlns:m="http://schemas.openxmlformats.org/officeDocument/2006/math" xmlns:v="urn:schemas-microsoft-com:vml" xmlns:wp14="http://schemas.microsoft.com/office/word/2010/wordprocessingDrawing" xmlns:wp="http://schemas.openxmlformats.org/drawingml/2006/wordprocessingDrawing" xmlns:w10="urn:schemas-microsoft-com:office:word" xmlns:w="http://schemas.openxmlformats.org/wordprocessingml/2006/main" xmlns:w14="http://schemas.microsoft.com/office/word/2010/wordml" xmlns:w15="http://schemas.microsoft.com/office/word/2012/wordml" xmlns:w16cex="http://schemas.microsoft.com/office/word/2018/wordml/cex" xmlns:w16cid="http://schemas.microsoft.com/office/word/2016/wordml/cid" xmlns:w16="http://schemas.microsoft.com/office/word/2018/wordml" xmlns:w16du="http://schemas.microsoft.com/office/word/2023/wordml/word16du" xmlns:w16sdtdh="http://schemas.microsoft.com/office/word/2020/wordml/sdtdatahash" xmlns:w16se="http://schemas.microsoft.com/office/word/2015/wordml/symex" xmlns:wpg="http://schemas.microsoft.com/office/word/2010/wordprocessingGroup" xmlns:wpi="http://schemas.microsoft.com/office/word/2010/wordprocessingInk" xmlns:wne="http://schemas.microsoft.com/office/word/2006/wordml" xmlns:wps="http://schemas.microsoft.com/office/word/2010/wordprocessingShape" mc:Ignorable="w14 w15 w16se w16cid w16 w16cex w16sdtdh w16du wp14">
   <w:body>
     <w:p>
       <w:r>
@@ -185,35 +185,90 @@
           <w:rPr>
             <w:rStyle w:val="Hyperlink"/>
           </w:rPr>
-          <w:t>https://workspace.nottingham.ac.uk/display/Software/Matlab</w:t>
+          <w:t>https://workspace.nottingham.ac.uk/displa</w:t>
+        </w:r>
+        <w:r>
+          <w:rPr>
+            <w:rStyle w:val="Hyperlink"/>
+          </w:rPr>
+          <w:t>y</w:t>
+        </w:r>
+        <w:r>
+          <w:rPr>
+            <w:rStyle w:val="Hyperlink"/>
+          </w:rPr>
+          <w:t>/Software/Matlab</w:t>
         </w:r>
       </w:hyperlink>
     </w:p>
     <w:p>
       <w:pPr>
-        <w:rPr>
-          <w:b/>
-        </w:rPr>
-      </w:pPr>
-      <w:r>
         <w:rPr>
           <w:rStyle w:val="Hyperlink"/>
           <w:b/>
           <w:color w:val="auto"/>
           <w:u w:val="none"/>
         </w:rPr>
+      </w:pPr>
+      <w:r>
+        <w:rPr>
+          <w:rStyle w:val="Hyperlink"/>
+          <w:b/>
+          <w:color w:val="auto"/>
+          <w:u w:val="none"/>
+        </w:rPr>
         <w:t>GIT</w:t>
       </w:r>
     </w:p>
     <w:p>
-      <w:r>
-        <w:t>Instructions for installing Git are given here:</w:t>
-      </w:r>
-    </w:p>
-    <w:p>
       <w:pPr>
         <w:rPr>
           <w:rStyle w:val="Hyperlink"/>
+          <w:bCs/>
+          <w:color w:val="auto"/>
+          <w:u w:val="none"/>
+        </w:rPr>
+      </w:pPr>
+      <w:r>
+        <w:rPr>
+          <w:rStyle w:val="Hyperlink"/>
+          <w:bCs/>
+          <w:color w:val="auto"/>
+          <w:u w:val="none"/>
+        </w:rPr>
+        <w:t xml:space="preserve">Git can be downloaded from here: </w:t>
+      </w:r>
+      <w:hyperlink r:id="rId6" w:history="1">
+        <w:r>
+          <w:rPr>
+            <w:rStyle w:val="Hyperlink"/>
+            <w:bCs/>
+          </w:rPr>
+          <w:t>https://git-scm.com/downloads</w:t>
+        </w:r>
+      </w:hyperlink>
+    </w:p>
+    <w:p>
+      <w:r>
+        <w:t xml:space="preserve">Instructions for </w:t>
+      </w:r>
+      <w:r>
+        <w:t xml:space="preserve">setting up </w:t>
+      </w:r>
+      <w:r>
+        <w:t>Git</w:t>
+      </w:r>
+      <w:r>
+        <w:t xml:space="preserve"> in MATLAB</w:t>
+      </w:r>
+      <w:r>
+        <w:t xml:space="preserve"> are given here:</w:t>
+      </w:r>
+    </w:p>
+    <w:p>
+      <w:pPr>
+        <w:rPr>
+          <w:rStyle w:val="Hyperlink"/>
           <w:rFonts w:ascii="Calibri" w:hAnsi="Calibri"/>
         </w:rPr>
       </w:pPr>
@@ -224,13 +279,41 @@
         </w:rPr>
         <w:t xml:space="preserve"> </w:t>
       </w:r>
-      <w:hyperlink r:id="rId6" w:history="1">
+      <w:hyperlink r:id="rId7" w:history="1">
         <w:r>
           <w:rPr>
             <w:rStyle w:val="Hyperlink"/>
             <w:rFonts w:ascii="Calibri" w:hAnsi="Calibri"/>
           </w:rPr>
-          <w:t>http://www.mathworks.com/help/matlab/matlab_prog/set-up-git-source-control.html</w:t>
+          <w:t>http://www.mathworks.com/help/matlab/</w:t>
+        </w:r>
+        <w:r>
+          <w:rPr>
+            <w:rStyle w:val="Hyperlink"/>
+            <w:rFonts w:ascii="Calibri" w:hAnsi="Calibri"/>
+          </w:rPr>
+          <w:t>m</w:t>
+        </w:r>
+        <w:r>
+          <w:rPr>
+            <w:rStyle w:val="Hyperlink"/>
+            <w:rFonts w:ascii="Calibri" w:hAnsi="Calibri"/>
+          </w:rPr>
+          <w:t>atlab</w:t>
+        </w:r>
+        <w:r>
+          <w:rPr>
+            <w:rStyle w:val="Hyperlink"/>
+            <w:rFonts w:ascii="Calibri" w:hAnsi="Calibri"/>
+          </w:rPr>
+          <w:t>_</w:t>
+        </w:r>
+        <w:r>
+          <w:rPr>
+            <w:rStyle w:val="Hyperlink"/>
+            <w:rFonts w:ascii="Calibri" w:hAnsi="Calibri"/>
+          </w:rPr>
+          <w:t>prog/set-up-git-source-control.html</w:t>
         </w:r>
       </w:hyperlink>
     </w:p>
@@ -267,7 +350,7 @@
         </w:rPr>
         <w:t xml:space="preserve">Sign up for a GitHub account here: </w:t>
       </w:r>
-      <w:hyperlink r:id="rId7" w:history="1">
+      <w:hyperlink r:id="rId8" w:history="1">
         <w:r>
           <w:rPr>
             <w:rStyle w:val="Hyperlink"/>
@@ -328,7 +411,7 @@
           <w:rFonts w:ascii="Calibri" w:hAnsi="Calibri"/>
           <w:color w:val="000000" w:themeColor="text1"/>
         </w:rPr>
-        <w:t>2nd</w:t>
+        <w:t>15th</w:t>
       </w:r>
       <w:proofErr w:type="gramEnd"/>
       <w:r>
@@ -367,6 +450,13 @@
           <w:color w:val="000000" w:themeColor="text1"/>
         </w:rPr>
         <w:t>Louise</w:t>
+      </w:r>
+      <w:r>
+        <w:rPr>
+          <w:rFonts w:ascii="Calibri" w:hAnsi="Calibri"/>
+          <w:color w:val="000000" w:themeColor="text1"/>
+        </w:rPr>
+        <w:t xml:space="preserve"> Brown</w:t>
       </w:r>
     </w:p>
     <w:p>
@@ -403,7 +493,7 @@
 </file>
 
 <file path=word/styles.xml><?xml version="1.0" encoding="utf-8"?>
-<w:styles xmlns:mc="http://schemas.openxmlformats.org/markup-compatibility/2006" xmlns:r="http://schemas.openxmlformats.org/officeDocument/2006/relationships" xmlns:w="http://schemas.openxmlformats.org/wordprocessingml/2006/main" xmlns:w14="http://schemas.microsoft.com/office/word/2010/wordml" xmlns:w15="http://schemas.microsoft.com/office/word/2012/wordml" xmlns:w16cex="http://schemas.microsoft.com/office/word/2018/wordml/cex" xmlns:w16cid="http://schemas.microsoft.com/office/word/2016/wordml/cid" xmlns:w16="http://schemas.microsoft.com/office/word/2018/wordml" xmlns:w16sdtdh="http://schemas.microsoft.com/office/word/2020/wordml/sdtdatahash" xmlns:w16se="http://schemas.microsoft.com/office/word/2015/wordml/symex" mc:Ignorable="w14 w15 w16se w16cid w16 w16cex w16sdtdh">
+<w:styles xmlns:mc="http://schemas.openxmlformats.org/markup-compatibility/2006" xmlns:r="http://schemas.openxmlformats.org/officeDocument/2006/relationships" xmlns:w="http://schemas.openxmlformats.org/wordprocessingml/2006/main" xmlns:w14="http://schemas.microsoft.com/office/word/2010/wordml" xmlns:w15="http://schemas.microsoft.com/office/word/2012/wordml" xmlns:w16cex="http://schemas.microsoft.com/office/word/2018/wordml/cex" xmlns:w16cid="http://schemas.microsoft.com/office/word/2016/wordml/cid" xmlns:w16="http://schemas.microsoft.com/office/word/2018/wordml" xmlns:w16du="http://schemas.microsoft.com/office/word/2023/wordml/word16du" xmlns:w16sdtdh="http://schemas.microsoft.com/office/word/2020/wordml/sdtdatahash" xmlns:w16se="http://schemas.microsoft.com/office/word/2015/wordml/symex" mc:Ignorable="w14 w15 w16se w16cid w16 w16cex w16sdtdh w16du">
   <w:docDefaults>
     <w:rPrDefault>
       <w:rPr>

</xml_diff>